<commit_message>
Add UserController  Mppaer Index ...
doc目录文档更新 Controller包下更新 Dao包下更新  mapper包下新增user.xml WEB-INF/lib 下引用包导入 WEB-INF下index.jsp页面添加
</commit_message>
<xml_diff>
--- a/doc/Mapper映射表.docx
+++ b/doc/Mapper映射表.docx
@@ -24,7 +24,6 @@
     <w:p>
       <w:pPr>
         <w:rPr>
-          <w:rFonts w:hint="eastAsia"/>
           <w:b/>
           <w:sz w:val="24"/>
           <w:szCs w:val="24"/>
@@ -86,7 +85,13 @@
         <w:t>:</w:t>
       </w:r>
       <w:r>
-        <w:t>findUserByID</w:t>
+        <w:t>findUserBy</w:t>
+      </w:r>
+      <w:r>
+        <w:t>U</w:t>
+      </w:r>
+      <w:r>
+        <w:t>Id</w:t>
       </w:r>
     </w:p>
     <w:p>
@@ -112,11 +117,434 @@
       </w:r>
       <w:r>
         <w:t>Model</w:t>
+      </w:r>
+      <w:r>
+        <w:t>.class</w:t>
+      </w:r>
+    </w:p>
+    <w:p>
+      <w:r>
+        <w:rPr>
+          <w:rFonts w:hint="eastAsia"/>
+        </w:rPr>
+        <w:t>说明:</w:t>
+      </w:r>
+    </w:p>
+    <w:p>
+      <w:r>
+        <w:rPr>
+          <w:rFonts w:hint="eastAsia"/>
+        </w:rPr>
+        <w:t>根据</w:t>
+      </w:r>
+      <w:r>
+        <w:t>ID</w:t>
+      </w:r>
+      <w:r>
+        <w:rPr>
+          <w:rFonts w:hint="eastAsia"/>
+        </w:rPr>
+        <w:t>查询用户所有信息,返回User</w:t>
+      </w:r>
+      <w:r>
+        <w:t>Model</w:t>
+      </w:r>
+      <w:r>
+        <w:t>.class</w:t>
+      </w:r>
+    </w:p>
+    <w:p>
+      <w:pPr>
+        <w:rPr>
+          <w:color w:val="FF0000"/>
+        </w:rPr>
+      </w:pPr>
+      <w:r>
+        <w:rPr>
+          <w:rFonts w:hint="eastAsia"/>
+          <w:color w:val="FF0000"/>
+        </w:rPr>
+        <w:t>-------------------------------------------------------------------------------</w:t>
+      </w:r>
+    </w:p>
+    <w:p>
+      <w:r>
+        <w:rPr>
+          <w:rFonts w:hint="eastAsia"/>
+        </w:rPr>
+        <w:t>ID:</w:t>
+      </w:r>
+      <w:r>
+        <w:rPr>
+          <w:rFonts w:hint="eastAsia"/>
+        </w:rPr>
+        <w:t>select</w:t>
+      </w:r>
+      <w:r>
+        <w:t>User</w:t>
+      </w:r>
+    </w:p>
+    <w:p>
+      <w:r>
+        <w:rPr>
+          <w:rFonts w:hint="eastAsia"/>
+        </w:rPr>
+        <w:t>参数:</w:t>
+      </w:r>
+      <w:r>
+        <w:t>int</w:t>
+      </w:r>
+    </w:p>
+    <w:p>
+      <w:r>
+        <w:rPr>
+          <w:rFonts w:hint="eastAsia"/>
+        </w:rPr>
+        <w:t>返回值:</w:t>
+      </w:r>
+      <w:r>
+        <w:t>UserModel</w:t>
+      </w:r>
+    </w:p>
+    <w:p>
+      <w:r>
+        <w:rPr>
+          <w:rFonts w:hint="eastAsia"/>
+        </w:rPr>
+        <w:t>说明:</w:t>
+      </w:r>
+    </w:p>
+    <w:p>
+      <w:r>
+        <w:rPr>
+          <w:rFonts w:hint="eastAsia"/>
+        </w:rPr>
+        <w:t>查询用户所有信息,返回</w:t>
+      </w:r>
+      <w:r>
+        <w:t>UserModel</w:t>
+      </w:r>
+    </w:p>
+    <w:p>
+      <w:pPr>
+        <w:rPr>
+          <w:color w:val="FF0000"/>
+        </w:rPr>
+      </w:pPr>
+      <w:r>
+        <w:rPr>
+          <w:rFonts w:hint="eastAsia"/>
+          <w:color w:val="FF0000"/>
+        </w:rPr>
+        <w:t>-------------------------------------------------------------------------------</w:t>
+      </w:r>
+    </w:p>
+    <w:p>
+      <w:r>
+        <w:rPr>
+          <w:rFonts w:hint="eastAsia"/>
+        </w:rPr>
+        <w:t>ID:</w:t>
+      </w:r>
+      <w:r>
+        <w:rPr>
+          <w:rFonts w:hint="eastAsia"/>
+        </w:rPr>
+        <w:t>find</w:t>
+      </w:r>
+      <w:r>
+        <w:t>UIdBy</w:t>
+      </w:r>
+      <w:r>
+        <w:t>U</w:t>
+      </w:r>
+      <w:r>
+        <w:rPr>
+          <w:rFonts w:hint="eastAsia"/>
+        </w:rPr>
+        <w:t>ser</w:t>
+      </w:r>
+      <w:r>
+        <w:t>n</w:t>
+      </w:r>
+      <w:r>
+        <w:t>ame</w:t>
+      </w:r>
+    </w:p>
+    <w:p>
+      <w:r>
+        <w:rPr>
+          <w:rFonts w:hint="eastAsia"/>
+        </w:rPr>
+        <w:t>参数:</w:t>
+      </w:r>
+      <w:r>
+        <w:t>int</w:t>
+      </w:r>
+    </w:p>
+    <w:p>
+      <w:r>
+        <w:rPr>
+          <w:rFonts w:hint="eastAsia"/>
+        </w:rPr>
+        <w:t>返回值:</w:t>
+      </w:r>
+      <w:r>
+        <w:t>String</w:t>
+      </w:r>
+    </w:p>
+    <w:p>
+      <w:r>
+        <w:rPr>
+          <w:rFonts w:hint="eastAsia"/>
+        </w:rPr>
+        <w:t>说明:</w:t>
+      </w:r>
+    </w:p>
+    <w:p>
+      <w:r>
+        <w:rPr>
+          <w:rFonts w:hint="eastAsia"/>
+        </w:rPr>
+        <w:t>根据</w:t>
+      </w:r>
+      <w:r>
+        <w:rPr>
+          <w:rFonts w:hint="eastAsia"/>
+        </w:rPr>
+        <w:t>用户名称</w:t>
+      </w:r>
+      <w:r>
+        <w:rPr>
+          <w:rFonts w:hint="eastAsia"/>
+        </w:rPr>
+        <w:t>,</w:t>
+      </w:r>
+      <w:r>
+        <w:rPr>
+          <w:rFonts w:hint="eastAsia"/>
+        </w:rPr>
+        <w:t>查询用户</w:t>
+      </w:r>
+      <w:r>
+        <w:rPr>
+          <w:rFonts w:hint="eastAsia"/>
+        </w:rPr>
+        <w:t>uid</w:t>
+      </w:r>
+    </w:p>
+    <w:p>
+      <w:pPr>
+        <w:rPr>
+          <w:color w:val="FF0000"/>
+        </w:rPr>
+      </w:pPr>
+      <w:r>
+        <w:rPr>
+          <w:rFonts w:hint="eastAsia"/>
+          <w:color w:val="FF0000"/>
+        </w:rPr>
+        <w:t>-------------------------------------------------------------------------------</w:t>
+      </w:r>
+    </w:p>
+    <w:p>
+      <w:r>
+        <w:rPr>
+          <w:rFonts w:hint="eastAsia"/>
+        </w:rPr>
+        <w:t>ID:find</w:t>
+      </w:r>
+      <w:r>
+        <w:t>UIdByU</w:t>
+      </w:r>
+      <w:r>
+        <w:rPr>
+          <w:rFonts w:hint="eastAsia"/>
+        </w:rPr>
+        <w:t>ser</w:t>
+      </w:r>
+      <w:r>
+        <w:t>name</w:t>
+      </w:r>
+    </w:p>
+    <w:p>
+      <w:r>
+        <w:rPr>
+          <w:rFonts w:hint="eastAsia"/>
+        </w:rPr>
+        <w:t>参数:</w:t>
+      </w:r>
+      <w:r>
+        <w:t>int</w:t>
+      </w:r>
+    </w:p>
+    <w:p>
+      <w:r>
+        <w:rPr>
+          <w:rFonts w:hint="eastAsia"/>
+        </w:rPr>
+        <w:t>返回值:</w:t>
+      </w:r>
+      <w:r>
+        <w:t>String</w:t>
+      </w:r>
+    </w:p>
+    <w:p>
+      <w:r>
+        <w:rPr>
+          <w:rFonts w:hint="eastAsia"/>
+        </w:rPr>
+        <w:t>说明:</w:t>
+      </w:r>
+    </w:p>
+    <w:p>
+      <w:r>
+        <w:rPr>
+          <w:rFonts w:hint="eastAsia"/>
+        </w:rPr>
+        <w:t>根据用户名称,查询用户uid</w:t>
+      </w:r>
+    </w:p>
+    <w:p>
+      <w:pPr>
+        <w:rPr>
+          <w:color w:val="FF0000"/>
+        </w:rPr>
+      </w:pPr>
+      <w:r>
+        <w:rPr>
+          <w:rFonts w:hint="eastAsia"/>
+          <w:color w:val="FF0000"/>
+        </w:rPr>
+        <w:t>-------------------------------------------------------------------------------</w:t>
+      </w:r>
+    </w:p>
+    <w:p>
+      <w:r>
+        <w:rPr>
+          <w:rFonts w:hint="eastAsia"/>
+        </w:rPr>
+        <w:t>ID:</w:t>
+      </w:r>
+      <w:r>
+        <w:rPr>
+          <w:rFonts w:hint="eastAsia"/>
+        </w:rPr>
+        <w:t>insert</w:t>
+      </w:r>
+      <w:r>
+        <w:t>User</w:t>
+      </w:r>
+    </w:p>
+    <w:p>
+      <w:r>
+        <w:rPr>
+          <w:rFonts w:hint="eastAsia"/>
+        </w:rPr>
+        <w:t>参数:</w:t>
+      </w:r>
+      <w:r>
+        <w:t>UserModel</w:t>
+      </w:r>
+    </w:p>
+    <w:p>
+      <w:r>
+        <w:rPr>
+          <w:rFonts w:hint="eastAsia"/>
+        </w:rPr>
+        <w:t>返回值:</w:t>
+      </w:r>
+      <w:r>
+        <w:t>int</w:t>
+      </w:r>
+    </w:p>
+    <w:p>
+      <w:r>
+        <w:rPr>
+          <w:rFonts w:hint="eastAsia"/>
+        </w:rPr>
+        <w:t>说明:</w:t>
+      </w:r>
+    </w:p>
+    <w:p>
+      <w:r>
+        <w:rPr>
+          <w:rFonts w:hint="eastAsia"/>
+        </w:rPr>
+        <w:t>插入一条用户记录</w:t>
+      </w:r>
+      <w:r>
+        <w:rPr>
+          <w:rFonts w:hint="eastAsia"/>
+        </w:rPr>
+        <w:t>,返回</w:t>
+      </w:r>
+      <w:r>
+        <w:rPr>
+          <w:rFonts w:hint="eastAsia"/>
+        </w:rPr>
+        <w:t>插入id</w:t>
+      </w:r>
+    </w:p>
+    <w:p>
+      <w:pPr>
+        <w:rPr>
+          <w:color w:val="FF0000"/>
+        </w:rPr>
+      </w:pPr>
+      <w:r>
+        <w:rPr>
+          <w:rFonts w:hint="eastAsia"/>
+          <w:color w:val="FF0000"/>
+        </w:rPr>
+        <w:t>-------------------------------------------------------------------------------</w:t>
+      </w:r>
+    </w:p>
+    <w:p>
+      <w:r>
+        <w:rPr>
+          <w:rFonts w:hint="eastAsia"/>
+        </w:rPr>
+        <w:t>ID:</w:t>
+      </w:r>
+      <w:r>
+        <w:t>de</w:t>
+      </w:r>
+      <w:r>
+        <w:t>lete</w:t>
+      </w:r>
+      <w:r>
+        <w:t>User</w:t>
+      </w:r>
+      <w:r>
+        <w:t>By</w:t>
+      </w:r>
+      <w:r>
+        <w:t>U</w:t>
+      </w:r>
+      <w:r>
+        <w:t>Id</w:t>
       </w:r>
       <w:bookmarkStart w:id="0" w:name="_GoBack"/>
       <w:bookmarkEnd w:id="0"/>
-      <w:r>
-        <w:t>.class</w:t>
+    </w:p>
+    <w:p>
+      <w:r>
+        <w:rPr>
+          <w:rFonts w:hint="eastAsia"/>
+        </w:rPr>
+        <w:t>参数:</w:t>
+      </w:r>
+      <w:r>
+        <w:t>int</w:t>
+      </w:r>
+    </w:p>
+    <w:p>
+      <w:r>
+        <w:rPr>
+          <w:rFonts w:hint="eastAsia"/>
+        </w:rPr>
+        <w:t>返回值:</w:t>
       </w:r>
     </w:p>
     <w:p>
@@ -128,31 +556,105 @@
       </w:r>
     </w:p>
     <w:p>
+      <w:r>
+        <w:rPr>
+          <w:rFonts w:hint="eastAsia"/>
+        </w:rPr>
+        <w:t>根据id</w:t>
+      </w:r>
+      <w:r>
+        <w:rPr>
+          <w:rFonts w:hint="eastAsia"/>
+        </w:rPr>
+        <w:t>删除用户记录</w:t>
+      </w:r>
+    </w:p>
+    <w:p>
       <w:pPr>
         <w:rPr>
-          <w:rFonts w:hint="eastAsia"/>
+          <w:color w:val="FF0000"/>
         </w:rPr>
       </w:pPr>
       <w:r>
         <w:rPr>
           <w:rFonts w:hint="eastAsia"/>
-        </w:rPr>
-        <w:t>根据</w:t>
-      </w:r>
-      <w:r>
-        <w:t>ID</w:t>
-      </w:r>
-      <w:r>
-        <w:rPr>
-          <w:rFonts w:hint="eastAsia"/>
-        </w:rPr>
-        <w:t>查询用户所有信息,返回User</w:t>
-      </w:r>
-      <w:r>
-        <w:t>Model</w:t>
-      </w:r>
-      <w:r>
-        <w:t>.class</w:t>
+          <w:color w:val="FF0000"/>
+        </w:rPr>
+        <w:t>-------------------------------------------------------------------------------</w:t>
+      </w:r>
+    </w:p>
+    <w:p>
+      <w:r>
+        <w:rPr>
+          <w:rFonts w:hint="eastAsia"/>
+        </w:rPr>
+        <w:t>ID:</w:t>
+      </w:r>
+      <w:r>
+        <w:t>u</w:t>
+      </w:r>
+      <w:r>
+        <w:rPr>
+          <w:rFonts w:hint="eastAsia"/>
+        </w:rPr>
+        <w:t>pdate</w:t>
+      </w:r>
+      <w:r>
+        <w:t>UserBy</w:t>
+      </w:r>
+      <w:r>
+        <w:t>U</w:t>
+      </w:r>
+      <w:r>
+        <w:t>Id</w:t>
+      </w:r>
+    </w:p>
+    <w:p>
+      <w:r>
+        <w:rPr>
+          <w:rFonts w:hint="eastAsia"/>
+        </w:rPr>
+        <w:t>参数:</w:t>
+      </w:r>
+      <w:r>
+        <w:t>int</w:t>
+      </w:r>
+    </w:p>
+    <w:p>
+      <w:r>
+        <w:rPr>
+          <w:rFonts w:hint="eastAsia"/>
+        </w:rPr>
+        <w:t>返回值:</w:t>
+      </w:r>
+    </w:p>
+    <w:p>
+      <w:r>
+        <w:rPr>
+          <w:rFonts w:hint="eastAsia"/>
+        </w:rPr>
+        <w:lastRenderedPageBreak/>
+        <w:t>说明:</w:t>
+      </w:r>
+    </w:p>
+    <w:p>
+      <w:r>
+        <w:rPr>
+          <w:rFonts w:hint="eastAsia"/>
+        </w:rPr>
+        <w:t>根据id</w:t>
+      </w:r>
+      <w:r>
+        <w:rPr>
+          <w:rFonts w:hint="eastAsia"/>
+        </w:rPr>
+        <w:t>修改</w:t>
+      </w:r>
+      <w:r>
+        <w:rPr>
+          <w:rFonts w:hint="eastAsia"/>
+        </w:rPr>
+        <w:t>用户记录</w:t>
       </w:r>
     </w:p>
     <w:p>
@@ -172,6 +674,7 @@
     <w:p>
       <w:pPr>
         <w:rPr>
+          <w:rFonts w:hint="eastAsia"/>
           <w:szCs w:val="21"/>
         </w:rPr>
       </w:pPr>
@@ -186,14 +689,6 @@
     <w:p>
       <w:pPr>
         <w:rPr>
-          <w:szCs w:val="21"/>
-        </w:rPr>
-      </w:pPr>
-    </w:p>
-    <w:p>
-      <w:pPr>
-        <w:rPr>
-          <w:rFonts w:hint="eastAsia"/>
           <w:szCs w:val="21"/>
         </w:rPr>
       </w:pPr>

</xml_diff>